<commit_message>
Communications Module - Issue Fix
Communications module has been failing is edge case scenarios, whereby
the auto generated YAML configuration files were being executed
incorrectly.
</commit_message>
<xml_diff>
--- a/docs/documentation/Technical Manual.docx
+++ b/docs/documentation/Technical Manual.docx
@@ -832,7 +832,7 @@
           <w:r>
             <w:fldChar w:fldCharType="separate"/>
           </w:r>
-          <w:hyperlink w:anchor="_Toc514320344" w:history="1">
+          <w:hyperlink w:anchor="_Toc514321209" w:history="1">
             <w:r>
               <w:rPr>
                 <w:rStyle w:val="Hyperlink"/>
@@ -874,7 +874,7 @@
                 <w:noProof/>
                 <w:webHidden/>
               </w:rPr>
-              <w:instrText xml:space="preserve"> PAGEREF _Toc514320344 \h </w:instrText>
+              <w:instrText xml:space="preserve"> PAGEREF _Toc514321209 \h </w:instrText>
             </w:r>
             <w:r>
               <w:rPr>
@@ -918,7 +918,7 @@
               <w:lang w:eastAsia="en-IE"/>
             </w:rPr>
           </w:pPr>
-          <w:hyperlink w:anchor="_Toc514320345" w:history="1">
+          <w:hyperlink w:anchor="_Toc514321210" w:history="1">
             <w:r>
               <w:rPr>
                 <w:rStyle w:val="Hyperlink"/>
@@ -960,7 +960,7 @@
                 <w:noProof/>
                 <w:webHidden/>
               </w:rPr>
-              <w:instrText xml:space="preserve"> PAGEREF _Toc514320345 \h </w:instrText>
+              <w:instrText xml:space="preserve"> PAGEREF _Toc514321210 \h </w:instrText>
             </w:r>
             <w:r>
               <w:rPr>
@@ -1004,7 +1004,7 @@
               <w:lang w:eastAsia="en-IE"/>
             </w:rPr>
           </w:pPr>
-          <w:hyperlink w:anchor="_Toc514320346" w:history="1">
+          <w:hyperlink w:anchor="_Toc514321211" w:history="1">
             <w:r>
               <w:rPr>
                 <w:rStyle w:val="Hyperlink"/>
@@ -1046,7 +1046,7 @@
                 <w:noProof/>
                 <w:webHidden/>
               </w:rPr>
-              <w:instrText xml:space="preserve"> PAGEREF _Toc514320346 \h </w:instrText>
+              <w:instrText xml:space="preserve"> PAGEREF _Toc514321211 \h </w:instrText>
             </w:r>
             <w:r>
               <w:rPr>
@@ -1090,7 +1090,7 @@
               <w:lang w:eastAsia="en-IE"/>
             </w:rPr>
           </w:pPr>
-          <w:hyperlink w:anchor="_Toc514320347" w:history="1">
+          <w:hyperlink w:anchor="_Toc514321212" w:history="1">
             <w:r>
               <w:rPr>
                 <w:rStyle w:val="Hyperlink"/>
@@ -1132,7 +1132,7 @@
                 <w:noProof/>
                 <w:webHidden/>
               </w:rPr>
-              <w:instrText xml:space="preserve"> PAGEREF _Toc514320347 \h </w:instrText>
+              <w:instrText xml:space="preserve"> PAGEREF _Toc514321212 \h </w:instrText>
             </w:r>
             <w:r>
               <w:rPr>
@@ -1176,7 +1176,7 @@
               <w:lang w:eastAsia="en-IE"/>
             </w:rPr>
           </w:pPr>
-          <w:hyperlink w:anchor="_Toc514320348" w:history="1">
+          <w:hyperlink w:anchor="_Toc514321213" w:history="1">
             <w:r>
               <w:rPr>
                 <w:rStyle w:val="Hyperlink"/>
@@ -1218,7 +1218,7 @@
                 <w:noProof/>
                 <w:webHidden/>
               </w:rPr>
-              <w:instrText xml:space="preserve"> PAGEREF _Toc514320348 \h </w:instrText>
+              <w:instrText xml:space="preserve"> PAGEREF _Toc514321213 \h </w:instrText>
             </w:r>
             <w:r>
               <w:rPr>
@@ -1262,7 +1262,7 @@
               <w:lang w:eastAsia="en-IE"/>
             </w:rPr>
           </w:pPr>
-          <w:hyperlink w:anchor="_Toc514320349" w:history="1">
+          <w:hyperlink w:anchor="_Toc514321214" w:history="1">
             <w:r>
               <w:rPr>
                 <w:rStyle w:val="Hyperlink"/>
@@ -1304,7 +1304,7 @@
                 <w:noProof/>
                 <w:webHidden/>
               </w:rPr>
-              <w:instrText xml:space="preserve"> PAGEREF _Toc514320349 \h </w:instrText>
+              <w:instrText xml:space="preserve"> PAGEREF _Toc514321214 \h </w:instrText>
             </w:r>
             <w:r>
               <w:rPr>
@@ -1348,7 +1348,7 @@
               <w:lang w:eastAsia="en-IE"/>
             </w:rPr>
           </w:pPr>
-          <w:hyperlink w:anchor="_Toc514320350" w:history="1">
+          <w:hyperlink w:anchor="_Toc514321215" w:history="1">
             <w:r>
               <w:rPr>
                 <w:rStyle w:val="Hyperlink"/>
@@ -1390,7 +1390,7 @@
                 <w:noProof/>
                 <w:webHidden/>
               </w:rPr>
-              <w:instrText xml:space="preserve"> PAGEREF _Toc514320350 \h </w:instrText>
+              <w:instrText xml:space="preserve"> PAGEREF _Toc514321215 \h </w:instrText>
             </w:r>
             <w:r>
               <w:rPr>
@@ -1434,7 +1434,7 @@
               <w:lang w:eastAsia="en-IE"/>
             </w:rPr>
           </w:pPr>
-          <w:hyperlink w:anchor="_Toc514320351" w:history="1">
+          <w:hyperlink w:anchor="_Toc514321216" w:history="1">
             <w:r>
               <w:rPr>
                 <w:rStyle w:val="Hyperlink"/>
@@ -1476,7 +1476,7 @@
                 <w:noProof/>
                 <w:webHidden/>
               </w:rPr>
-              <w:instrText xml:space="preserve"> PAGEREF _Toc514320351 \h </w:instrText>
+              <w:instrText xml:space="preserve"> PAGEREF _Toc514321216 \h </w:instrText>
             </w:r>
             <w:r>
               <w:rPr>
@@ -1520,7 +1520,7 @@
               <w:lang w:eastAsia="en-IE"/>
             </w:rPr>
           </w:pPr>
-          <w:hyperlink w:anchor="_Toc514320352" w:history="1">
+          <w:hyperlink w:anchor="_Toc514321217" w:history="1">
             <w:r>
               <w:rPr>
                 <w:rStyle w:val="Hyperlink"/>
@@ -1562,7 +1562,7 @@
                 <w:noProof/>
                 <w:webHidden/>
               </w:rPr>
-              <w:instrText xml:space="preserve"> PAGEREF _Toc514320352 \h </w:instrText>
+              <w:instrText xml:space="preserve"> PAGEREF _Toc514321217 \h </w:instrText>
             </w:r>
             <w:r>
               <w:rPr>
@@ -1606,7 +1606,7 @@
               <w:lang w:eastAsia="en-IE"/>
             </w:rPr>
           </w:pPr>
-          <w:hyperlink w:anchor="_Toc514320353" w:history="1">
+          <w:hyperlink w:anchor="_Toc514321218" w:history="1">
             <w:r>
               <w:rPr>
                 <w:rStyle w:val="Hyperlink"/>
@@ -1648,7 +1648,7 @@
                 <w:noProof/>
                 <w:webHidden/>
               </w:rPr>
-              <w:instrText xml:space="preserve"> PAGEREF _Toc514320353 \h </w:instrText>
+              <w:instrText xml:space="preserve"> PAGEREF _Toc514321218 \h </w:instrText>
             </w:r>
             <w:r>
               <w:rPr>
@@ -1692,7 +1692,7 @@
               <w:lang w:eastAsia="en-IE"/>
             </w:rPr>
           </w:pPr>
-          <w:hyperlink w:anchor="_Toc514320354" w:history="1">
+          <w:hyperlink w:anchor="_Toc514321219" w:history="1">
             <w:r>
               <w:rPr>
                 <w:rStyle w:val="Hyperlink"/>
@@ -1734,7 +1734,7 @@
                 <w:noProof/>
                 <w:webHidden/>
               </w:rPr>
-              <w:instrText xml:space="preserve"> PAGEREF _Toc514320354 \h </w:instrText>
+              <w:instrText xml:space="preserve"> PAGEREF _Toc514321219 \h </w:instrText>
             </w:r>
             <w:r>
               <w:rPr>
@@ -1778,7 +1778,7 @@
               <w:lang w:eastAsia="en-IE"/>
             </w:rPr>
           </w:pPr>
-          <w:hyperlink w:anchor="_Toc514320355" w:history="1">
+          <w:hyperlink w:anchor="_Toc514321220" w:history="1">
             <w:r>
               <w:rPr>
                 <w:rStyle w:val="Hyperlink"/>
@@ -1820,7 +1820,7 @@
                 <w:noProof/>
                 <w:webHidden/>
               </w:rPr>
-              <w:instrText xml:space="preserve"> PAGEREF _Toc514320355 \h </w:instrText>
+              <w:instrText xml:space="preserve"> PAGEREF _Toc514321220 \h </w:instrText>
             </w:r>
             <w:r>
               <w:rPr>
@@ -1864,7 +1864,7 @@
               <w:lang w:eastAsia="en-IE"/>
             </w:rPr>
           </w:pPr>
-          <w:hyperlink w:anchor="_Toc514320356" w:history="1">
+          <w:hyperlink w:anchor="_Toc514321221" w:history="1">
             <w:r>
               <w:rPr>
                 <w:rStyle w:val="Hyperlink"/>
@@ -1906,7 +1906,7 @@
                 <w:noProof/>
                 <w:webHidden/>
               </w:rPr>
-              <w:instrText xml:space="preserve"> PAGEREF _Toc514320356 \h </w:instrText>
+              <w:instrText xml:space="preserve"> PAGEREF _Toc514321221 \h </w:instrText>
             </w:r>
             <w:r>
               <w:rPr>
@@ -1970,7 +1970,7 @@
           <w:noProof/>
         </w:rPr>
       </w:pPr>
-      <w:bookmarkStart w:id="0" w:name="_Toc514320344"/>
+      <w:bookmarkStart w:id="0" w:name="_Toc514321209"/>
       <w:r>
         <w:rPr>
           <w:noProof/>
@@ -1989,7 +1989,7 @@
           <w:numId w:val="2"/>
         </w:numPr>
       </w:pPr>
-      <w:bookmarkStart w:id="1" w:name="_Toc514320345"/>
+      <w:bookmarkStart w:id="1" w:name="_Toc514321210"/>
       <w:r>
         <w:t>Overview</w:t>
       </w:r>
@@ -2069,7 +2069,7 @@
           <w:numId w:val="2"/>
         </w:numPr>
       </w:pPr>
-      <w:bookmarkStart w:id="2" w:name="_Toc514320346"/>
+      <w:bookmarkStart w:id="2" w:name="_Toc514321211"/>
       <w:r>
         <w:t>Glossary</w:t>
       </w:r>
@@ -2097,7 +2097,7 @@
           <w:numId w:val="2"/>
         </w:numPr>
       </w:pPr>
-      <w:bookmarkStart w:id="3" w:name="_Toc514320347"/>
+      <w:bookmarkStart w:id="3" w:name="_Toc514321212"/>
       <w:r>
         <w:lastRenderedPageBreak/>
         <w:t>System Architecture</w:t>
@@ -2117,7 +2117,7 @@
           <w:numId w:val="2"/>
         </w:numPr>
       </w:pPr>
-      <w:bookmarkStart w:id="4" w:name="_Toc514320348"/>
+      <w:bookmarkStart w:id="4" w:name="_Toc514321213"/>
       <w:r>
         <w:t>Statistical Machine Learning</w:t>
       </w:r>
@@ -2152,7 +2152,7 @@
           <w:numId w:val="2"/>
         </w:numPr>
       </w:pPr>
-      <w:bookmarkStart w:id="5" w:name="_Toc514320349"/>
+      <w:bookmarkStart w:id="5" w:name="_Toc514321214"/>
       <w:r>
         <w:t>Metrics Used</w:t>
       </w:r>
@@ -2672,7 +2672,7 @@
           <w:numId w:val="2"/>
         </w:numPr>
       </w:pPr>
-      <w:bookmarkStart w:id="6" w:name="_Toc514320350"/>
+      <w:bookmarkStart w:id="6" w:name="_Toc514321215"/>
       <w:r>
         <w:t>Data Visualisation</w:t>
       </w:r>
@@ -2769,7 +2769,7 @@
           <w:numId w:val="2"/>
         </w:numPr>
       </w:pPr>
-      <w:bookmarkStart w:id="7" w:name="_Toc514320351"/>
+      <w:bookmarkStart w:id="7" w:name="_Toc514321216"/>
       <w:r>
         <w:t>Algorithm Evaluation and</w:t>
       </w:r>
@@ -3103,7 +3103,7 @@
           <w:numId w:val="2"/>
         </w:numPr>
       </w:pPr>
-      <w:bookmarkStart w:id="9" w:name="_Toc514320352"/>
+      <w:bookmarkStart w:id="9" w:name="_Toc514321217"/>
       <w:r>
         <w:lastRenderedPageBreak/>
         <w:t>Making Predictions using the CART Algorithm</w:t>
@@ -3545,10 +3545,7 @@
         <w:ind w:left="720"/>
       </w:pPr>
     </w:p>
-    <w:p>
-      <w:bookmarkStart w:id="10" w:name="_GoBack"/>
-      <w:bookmarkEnd w:id="10"/>
-    </w:p>
+    <w:p/>
     <w:p>
       <w:pPr>
         <w:rPr>
@@ -3570,12 +3567,12 @@
           <w:numId w:val="2"/>
         </w:numPr>
       </w:pPr>
-      <w:bookmarkStart w:id="11" w:name="_Toc514320353"/>
+      <w:bookmarkStart w:id="10" w:name="_Toc514321218"/>
       <w:r>
         <w:lastRenderedPageBreak/>
         <w:t>High-Level Design</w:t>
       </w:r>
-      <w:bookmarkEnd w:id="11"/>
+      <w:bookmarkEnd w:id="10"/>
     </w:p>
     <w:p/>
     <w:p>
@@ -3599,12 +3596,12 @@
           <w:numId w:val="2"/>
         </w:numPr>
       </w:pPr>
-      <w:bookmarkStart w:id="12" w:name="_Toc514320354"/>
+      <w:bookmarkStart w:id="11" w:name="_Toc514321219"/>
       <w:r>
         <w:lastRenderedPageBreak/>
         <w:t>Problems and Solutions</w:t>
       </w:r>
-      <w:bookmarkEnd w:id="12"/>
+      <w:bookmarkEnd w:id="11"/>
     </w:p>
     <w:p/>
     <w:p>
@@ -3628,12 +3625,12 @@
           <w:numId w:val="2"/>
         </w:numPr>
       </w:pPr>
-      <w:bookmarkStart w:id="13" w:name="_Toc514320355"/>
+      <w:bookmarkStart w:id="12" w:name="_Toc514321220"/>
       <w:r>
         <w:lastRenderedPageBreak/>
         <w:t>Installation Guide</w:t>
       </w:r>
-      <w:bookmarkEnd w:id="13"/>
+      <w:bookmarkEnd w:id="12"/>
     </w:p>
     <w:p/>
     <w:p>
@@ -3657,25 +3654,32 @@
           <w:numId w:val="2"/>
         </w:numPr>
       </w:pPr>
-      <w:bookmarkStart w:id="14" w:name="_Toc514320356"/>
+      <w:bookmarkStart w:id="13" w:name="_Toc514321221"/>
       <w:r>
         <w:lastRenderedPageBreak/>
         <w:t>References</w:t>
       </w:r>
+      <w:bookmarkEnd w:id="13"/>
+      <w:r>
+        <w:t xml:space="preserve"> </w:t>
+      </w:r>
+    </w:p>
+    <w:p/>
+    <w:p/>
+    <w:p>
+      <w:r>
+        <w:t>Cover Image</w:t>
+      </w:r>
+      <w:r>
+        <w:t>, (2018), Datacentre [ONLINE]. Available at: http://ccscleaning.com/wp-content/uploads/2017/04/DataCentre.jpg [Accessed 17 April 2018].</w:t>
+      </w:r>
+    </w:p>
+    <w:p>
+      <w:r>
+        <w:t>Machine Learning Mastery. 2016. Machine Learning Project in Python. [ONLINE] Available at: https://machinelearningmastery.com/machine-learning-in-python-step-by-step/. [Accessed 2 April 2018].</w:t>
+      </w:r>
+      <w:bookmarkStart w:id="14" w:name="_GoBack"/>
       <w:bookmarkEnd w:id="14"/>
-      <w:r>
-        <w:t xml:space="preserve"> </w:t>
-      </w:r>
-    </w:p>
-    <w:p/>
-    <w:p/>
-    <w:p>
-      <w:r>
-        <w:t>Cover Image</w:t>
-      </w:r>
-      <w:r>
-        <w:t>, (2018), Datacentre [ONLINE]. Available at: http://ccscleaning.com/wp-content/uploads/2017/04/DataCentre.jpg [Accessed 17 April 2018].</w:t>
-      </w:r>
     </w:p>
     <w:p>
       <w:r>
@@ -3829,7 +3833,6 @@
     </w:p>
     <w:p>
       <w:r>
-        <w:lastRenderedPageBreak/>
         <w:t>receive and share files over a network.</w:t>
       </w:r>
     </w:p>
@@ -4052,206 +4055,829 @@
     <w:p/>
     <w:p>
       <w:r>
+        <w:lastRenderedPageBreak/>
         <w:t>The system has been split up into **three** main modules:</w:t>
       </w:r>
     </w:p>
     <w:p/>
     <w:p>
       <w:r>
+        <w:t>1.  **Deployment**</w:t>
+      </w:r>
+    </w:p>
+    <w:p/>
+    <w:p>
+      <w:r>
+        <w:t xml:space="preserve">    This module is used to automate the deployment of Juniper Networking</w:t>
+      </w:r>
+    </w:p>
+    <w:p>
+      <w:r>
+        <w:t xml:space="preserve">    devices, by automatically updating the device’s operating system as well as</w:t>
+      </w:r>
+    </w:p>
+    <w:p>
+      <w:r>
+        <w:t xml:space="preserve">    applying an initial configuration file.</w:t>
+      </w:r>
+    </w:p>
+    <w:p/>
+    <w:p>
+      <w:r>
+        <w:t xml:space="preserve">2.  **Maintenance**  </w:t>
+      </w:r>
+    </w:p>
+    <w:p>
+      <w:r>
+        <w:t xml:space="preserve">    This module is responsible for a version control of configuration files</w:t>
+      </w:r>
+    </w:p>
+    <w:p>
+      <w:r>
+        <w:t xml:space="preserve">    applied to devices. It shows the user the lines added and removed from the</w:t>
+      </w:r>
+    </w:p>
+    <w:p>
+      <w:r>
+        <w:t xml:space="preserve">    application file, as well as allowing for traceability of who has applied</w:t>
+      </w:r>
+    </w:p>
+    <w:p>
+      <w:r>
+        <w:t xml:space="preserve">    the changes to the device configuration.</w:t>
+      </w:r>
+    </w:p>
+    <w:p/>
+    <w:p>
+      <w:r>
+        <w:t xml:space="preserve">3.  **Troubleshooting**  </w:t>
+      </w:r>
+    </w:p>
+    <w:p>
+      <w:r>
+        <w:t xml:space="preserve">    The main feature of this module is to create a map of a local area network,</w:t>
+      </w:r>
+    </w:p>
+    <w:p>
+      <w:r>
+        <w:t xml:space="preserve">    by representing each device as a node on a graph. It also gives the user the</w:t>
+      </w:r>
+    </w:p>
+    <w:p>
+      <w:r>
+        <w:t xml:space="preserve">    ability to easily check device details such as IPv4 address, MAC address and</w:t>
+      </w:r>
+    </w:p>
+    <w:p>
+      <w:r>
+        <w:t xml:space="preserve">    manufacturer of device.  </w:t>
+      </w:r>
+    </w:p>
+    <w:p>
+      <w:r>
+        <w:t xml:space="preserve">    Finally, if there is a Juniper device on the network, additional information</w:t>
+      </w:r>
+    </w:p>
+    <w:p>
+      <w:r>
+        <w:t xml:space="preserve">    will be shown such as CPU temperature, RAM usage, device uptime and active</w:t>
+      </w:r>
+    </w:p>
+    <w:p>
+      <w:r>
+        <w:t xml:space="preserve">    alarms on a device.</w:t>
+      </w:r>
+    </w:p>
+    <w:p/>
+    <w:p>
+      <w:r>
+        <w:t xml:space="preserve">**System Architecture </w:t>
+      </w:r>
+      <w:proofErr w:type="gramStart"/>
+      <w:r>
+        <w:t>Diagram:*</w:t>
+      </w:r>
+      <w:proofErr w:type="gramEnd"/>
+      <w:r>
+        <w:t>*</w:t>
+      </w:r>
+    </w:p>
+    <w:p/>
+    <w:p>
+      <w:proofErr w:type="gramStart"/>
+      <w:r>
+        <w:t>![</w:t>
+      </w:r>
+      <w:proofErr w:type="gramEnd"/>
+      <w:r>
+        <w:t>system](http://i.imgur.com/pt2GNnc.png)</w:t>
+      </w:r>
+    </w:p>
+    <w:p/>
+    <w:p>
+      <w:r>
+        <w:t>3rd party dependencies used:</w:t>
+      </w:r>
+    </w:p>
+    <w:p/>
+    <w:p>
+      <w:r>
+        <w:t>-   *xmltodict* – Used to encode and decode xml files while parsing output from</w:t>
+      </w:r>
+    </w:p>
+    <w:p>
+      <w:r>
+        <w:t xml:space="preserve">    a Juniper device.</w:t>
+      </w:r>
+    </w:p>
+    <w:p/>
+    <w:p>
+      <w:r>
+        <w:t>-   *paramiko* – Used to communicate with various devices on the network via the</w:t>
+      </w:r>
+    </w:p>
+    <w:p>
+      <w:r>
+        <w:t xml:space="preserve">    SSH protocol.</w:t>
+      </w:r>
+    </w:p>
+    <w:p/>
+    <w:p>
+      <w:r>
+        <w:t>-   *PyQt5* – A library used to develop the main application user interface.</w:t>
+      </w:r>
+    </w:p>
+    <w:p/>
+    <w:p>
+      <w:r>
+        <w:t>-   *</w:t>
+      </w:r>
+      <w:proofErr w:type="spellStart"/>
+      <w:r>
+        <w:t>NetworkX</w:t>
+      </w:r>
+      <w:proofErr w:type="spellEnd"/>
+      <w:r>
+        <w:t>* &amp; *</w:t>
+      </w:r>
+      <w:proofErr w:type="spellStart"/>
+      <w:r>
+        <w:t>Matplotlib</w:t>
+      </w:r>
+      <w:proofErr w:type="spellEnd"/>
+      <w:r>
+        <w:t>* - Used to create and interactive graph in the</w:t>
+      </w:r>
+    </w:p>
+    <w:p>
+      <w:r>
+        <w:t xml:space="preserve">    troubleshooting module, after completing a network scan.</w:t>
+      </w:r>
+    </w:p>
+    <w:p/>
+    <w:p>
+      <w:r>
+        <w:t>-   *</w:t>
+      </w:r>
+      <w:proofErr w:type="spellStart"/>
+      <w:r>
+        <w:t>Pymysql</w:t>
+      </w:r>
+      <w:proofErr w:type="spellEnd"/>
+      <w:r>
+        <w:t>* – Used to communicate with the database server over the network.</w:t>
+      </w:r>
+    </w:p>
+    <w:p/>
+    <w:p/>
+    <w:p/>
+    <w:p>
+      <w:r>
+        <w:t>3.High-Level Design</w:t>
+      </w:r>
+    </w:p>
+    <w:p>
+      <w:r>
+        <w:t>========</w:t>
+      </w:r>
+    </w:p>
+    <w:p/>
+    <w:p>
+      <w:r>
+        <w:t>The three modules outlined previously in the document have no direct communication channels, all communication is carried out via the main GUI thread *launcher.py*.</w:t>
+      </w:r>
+    </w:p>
+    <w:p/>
+    <w:p>
+      <w:r>
+        <w:t xml:space="preserve">**Data Flow </w:t>
+      </w:r>
+      <w:proofErr w:type="gramStart"/>
+      <w:r>
+        <w:t>Diagrams:*</w:t>
+      </w:r>
+      <w:proofErr w:type="gramEnd"/>
+      <w:r>
+        <w:t>*</w:t>
+      </w:r>
+    </w:p>
+    <w:p/>
+    <w:p>
+      <w:r>
+        <w:t>----------------------</w:t>
+      </w:r>
+    </w:p>
+    <w:p/>
+    <w:p>
+      <w:r>
+        <w:t>*Deployment*</w:t>
+      </w:r>
+    </w:p>
+    <w:p>
+      <w:proofErr w:type="gramStart"/>
+      <w:r>
+        <w:t>![</w:t>
+      </w:r>
+      <w:proofErr w:type="gramEnd"/>
+      <w:r>
+        <w:t>deployment](http://i.imgur.com/zjOqKhi.png)</w:t>
+      </w:r>
+    </w:p>
+    <w:p/>
+    <w:p>
+      <w:r>
+        <w:t>----------------------</w:t>
+      </w:r>
+    </w:p>
+    <w:p/>
+    <w:p>
+      <w:r>
+        <w:t>*Maintenance*</w:t>
+      </w:r>
+    </w:p>
+    <w:p>
+      <w:proofErr w:type="gramStart"/>
+      <w:r>
+        <w:t>![</w:t>
+      </w:r>
+      <w:proofErr w:type="gramEnd"/>
+      <w:r>
+        <w:t>maintenance](http://i.imgur.com/UiOOSOJ.png)</w:t>
+      </w:r>
+    </w:p>
+    <w:p/>
+    <w:p>
+      <w:r>
         <w:lastRenderedPageBreak/>
-        <w:t>1.  **Deployment**</w:t>
-      </w:r>
-    </w:p>
-    <w:p/>
-    <w:p>
-      <w:r>
-        <w:t xml:space="preserve">    This module is used to automate the deployment of Juniper Networking</w:t>
-      </w:r>
-    </w:p>
-    <w:p>
-      <w:r>
-        <w:t xml:space="preserve">    devices, by automatically updating the device’s operating system as well as</w:t>
-      </w:r>
-    </w:p>
-    <w:p>
-      <w:r>
-        <w:t xml:space="preserve">    applying an initial configuration file.</w:t>
-      </w:r>
-    </w:p>
-    <w:p/>
-    <w:p>
-      <w:r>
-        <w:t xml:space="preserve">2.  **Maintenance**  </w:t>
-      </w:r>
-    </w:p>
-    <w:p>
-      <w:r>
-        <w:t xml:space="preserve">    This module is responsible for a version control of configuration files</w:t>
-      </w:r>
-    </w:p>
-    <w:p>
-      <w:r>
-        <w:t xml:space="preserve">    applied to devices. It shows the user the lines added and removed from the</w:t>
-      </w:r>
-    </w:p>
-    <w:p>
-      <w:r>
-        <w:t xml:space="preserve">    application file, as well as allowing for traceability of who has applied</w:t>
-      </w:r>
-    </w:p>
-    <w:p>
-      <w:r>
-        <w:t xml:space="preserve">    the changes to the device configuration.</w:t>
-      </w:r>
-    </w:p>
-    <w:p/>
-    <w:p>
-      <w:r>
-        <w:t xml:space="preserve">3.  **Troubleshooting**  </w:t>
-      </w:r>
-    </w:p>
-    <w:p>
-      <w:r>
-        <w:t xml:space="preserve">    The main feature of this module is to create a map of a local area network,</w:t>
-      </w:r>
-    </w:p>
-    <w:p>
-      <w:r>
-        <w:t xml:space="preserve">    by representing each device as a node on a graph. It also gives the user the</w:t>
-      </w:r>
-    </w:p>
-    <w:p>
-      <w:r>
-        <w:t xml:space="preserve">    ability to easily check device details such as IPv4 address, MAC address and</w:t>
-      </w:r>
-    </w:p>
-    <w:p>
-      <w:r>
-        <w:t xml:space="preserve">    manufacturer of device.  </w:t>
-      </w:r>
-    </w:p>
-    <w:p>
-      <w:r>
-        <w:t xml:space="preserve">    Finally, if there is a Juniper device on the network, additional information</w:t>
-      </w:r>
-    </w:p>
-    <w:p>
-      <w:r>
-        <w:t xml:space="preserve">    will be shown such as CPU temperature, RAM usage, device uptime and active</w:t>
-      </w:r>
-    </w:p>
-    <w:p>
-      <w:r>
-        <w:t xml:space="preserve">    alarms on a device.</w:t>
-      </w:r>
-    </w:p>
-    <w:p/>
-    <w:p>
-      <w:r>
-        <w:t xml:space="preserve">**System Architecture </w:t>
-      </w:r>
+        <w:t>----------------------</w:t>
+      </w:r>
+    </w:p>
+    <w:p/>
+    <w:p>
+      <w:r>
+        <w:t>*Troubleshooting*</w:t>
+      </w:r>
+    </w:p>
+    <w:p>
       <w:proofErr w:type="gramStart"/>
       <w:r>
-        <w:t>Diagram:*</w:t>
+        <w:t>![</w:t>
       </w:r>
       <w:proofErr w:type="gramEnd"/>
       <w:r>
+        <w:t>troubleshooting](http://i.imgur.com/iT2VirJ.png)</w:t>
+      </w:r>
+    </w:p>
+    <w:p/>
+    <w:p>
+      <w:r>
+        <w:t>----------------------</w:t>
+      </w:r>
+    </w:p>
+    <w:p/>
+    <w:p>
+      <w:r>
+        <w:t>**</w:t>
+      </w:r>
+      <w:proofErr w:type="gramStart"/>
+      <w:r>
+        <w:t>Constraints:*</w:t>
+      </w:r>
+      <w:proofErr w:type="gramEnd"/>
+      <w:r>
         <w:t>*</w:t>
       </w:r>
     </w:p>
     <w:p/>
     <w:p>
+      <w:r>
+        <w:t xml:space="preserve">+ JUNOS - while interacting with a device to be configured from the deployment module, all commands sent and </w:t>
+      </w:r>
+      <w:proofErr w:type="spellStart"/>
+      <w:r>
+        <w:t>recieved</w:t>
+      </w:r>
+      <w:proofErr w:type="spellEnd"/>
+      <w:r>
+        <w:t xml:space="preserve"> are compatible with JUNOS (Juniper Networks Operating System).</w:t>
+      </w:r>
+    </w:p>
+    <w:p>
+      <w:r>
+        <w:t xml:space="preserve">+ Network Infrastructure -  as stated previously in the document, a combination of specialised network hardware/software is required </w:t>
+      </w:r>
       <w:proofErr w:type="gramStart"/>
       <w:r>
-        <w:t>![</w:t>
+        <w:t>in order to</w:t>
       </w:r>
       <w:proofErr w:type="gramEnd"/>
       <w:r>
-        <w:t>system](http://i.imgur.com/pt2GNnc.png)</w:t>
-      </w:r>
-    </w:p>
-    <w:p/>
-    <w:p>
-      <w:r>
-        <w:t>3rd party dependencies used:</w:t>
-      </w:r>
-    </w:p>
-    <w:p/>
-    <w:p>
-      <w:r>
-        <w:t>-   *xmltodict* – Used to encode and decode xml files while parsing output from</w:t>
-      </w:r>
-    </w:p>
-    <w:p>
-      <w:r>
-        <w:t xml:space="preserve">    a Juniper device.</w:t>
-      </w:r>
-    </w:p>
-    <w:p/>
-    <w:p>
-      <w:r>
-        <w:t>-   *paramiko* – Used to communicate with various devices on the network via the</w:t>
+        <w:t xml:space="preserve"> utilise the application to its full potential.</w:t>
+      </w:r>
+    </w:p>
+    <w:p>
+      <w:r>
+        <w:t xml:space="preserve">+ Security - keeping the application dependency for an internet connection down to a minimum, as one of the main reasons for not using the GitHub platform for version control is the feedback gathered by the companies in the industry with security concerns. </w:t>
+      </w:r>
+    </w:p>
+    <w:p/>
+    <w:p>
+      <w:r>
+        <w:t xml:space="preserve">All decisions during the design phase have been to </w:t>
+      </w:r>
+      <w:proofErr w:type="spellStart"/>
+      <w:r>
+        <w:t>accomodate</w:t>
+      </w:r>
+      <w:proofErr w:type="spellEnd"/>
+      <w:r>
+        <w:t xml:space="preserve"> the constraints stated above.</w:t>
+      </w:r>
+    </w:p>
+    <w:p/>
+    <w:p>
+      <w:r>
+        <w:t>4.Problems and Resolution</w:t>
+      </w:r>
+    </w:p>
+    <w:p>
+      <w:r>
+        <w:t>========</w:t>
+      </w:r>
+    </w:p>
+    <w:p/>
+    <w:p>
+      <w:r>
+        <w:t>This section should include a description of any major problems encountered</w:t>
+      </w:r>
+    </w:p>
+    <w:p>
+      <w:r>
+        <w:t>during the design and implementation of the system and the actions that were</w:t>
+      </w:r>
+    </w:p>
+    <w:p>
+      <w:r>
+        <w:t>taken to resolve them.</w:t>
+      </w:r>
+    </w:p>
+    <w:p/>
+    <w:p>
+      <w:r>
+        <w:t>**</w:t>
+      </w:r>
+      <w:proofErr w:type="gramStart"/>
+      <w:r>
+        <w:t>Problems:*</w:t>
+      </w:r>
+      <w:proofErr w:type="gramEnd"/>
+      <w:r>
+        <w:t>*</w:t>
+      </w:r>
+    </w:p>
+    <w:p/>
+    <w:p>
+      <w:r>
+        <w:t>1.  Ensuring the application has as much cross platform client support as</w:t>
+      </w:r>
+    </w:p>
+    <w:p>
+      <w:r>
+        <w:t xml:space="preserve">    possible (Windows, Linux, MacOS).</w:t>
+      </w:r>
+    </w:p>
+    <w:p/>
+    <w:p>
+      <w:r>
+        <w:t>2.  Taking a list of devices located on a local area network scanned and</w:t>
       </w:r>
     </w:p>
     <w:p>
       <w:r>
         <w:lastRenderedPageBreak/>
-        <w:t xml:space="preserve">    SSH protocol.</w:t>
-      </w:r>
-    </w:p>
-    <w:p/>
-    <w:p>
-      <w:r>
-        <w:t>-   *PyQt5* – A library used to develop the main application user interface.</w:t>
-      </w:r>
-    </w:p>
-    <w:p/>
-    <w:p>
-      <w:r>
-        <w:t>-   *</w:t>
-      </w:r>
-      <w:proofErr w:type="spellStart"/>
-      <w:r>
-        <w:t>NetworkX</w:t>
-      </w:r>
-      <w:proofErr w:type="spellEnd"/>
-      <w:r>
-        <w:t>* &amp; *</w:t>
-      </w:r>
-      <w:proofErr w:type="spellStart"/>
-      <w:r>
-        <w:t>Matplotlib</w:t>
-      </w:r>
-      <w:proofErr w:type="spellEnd"/>
-      <w:r>
-        <w:t>* - Used to create and interactive graph in the</w:t>
-      </w:r>
-    </w:p>
-    <w:p>
-      <w:r>
-        <w:t xml:space="preserve">    troubleshooting module, after completing a network scan.</w:t>
-      </w:r>
-    </w:p>
-    <w:p/>
-    <w:p>
-      <w:r>
-        <w:t>-   *</w:t>
-      </w:r>
-      <w:proofErr w:type="spellStart"/>
-      <w:r>
-        <w:t>Pymysql</w:t>
-      </w:r>
-      <w:proofErr w:type="spellEnd"/>
-      <w:r>
-        <w:t>* – Used to communicate with the database server over the network.</w:t>
-      </w:r>
-    </w:p>
-    <w:p/>
-    <w:p/>
-    <w:p/>
-    <w:p>
-      <w:r>
-        <w:t>3.High-Level Design</w:t>
+        <w:t xml:space="preserve">    construct an interactive visual representation from it.</w:t>
+      </w:r>
+    </w:p>
+    <w:p/>
+    <w:p>
+      <w:r>
+        <w:t>3.  Gathering device hardware information (basic/advanced).</w:t>
+      </w:r>
+    </w:p>
+    <w:p/>
+    <w:p>
+      <w:r>
+        <w:t>4.  PyQt5 user interface was a challenge due to the multithreaded nature of the</w:t>
+      </w:r>
+    </w:p>
+    <w:p>
+      <w:r>
+        <w:t xml:space="preserve">    application.</w:t>
+      </w:r>
+    </w:p>
+    <w:p/>
+    <w:p>
+      <w:r>
+        <w:t>5.  The security profile of the application, as it handles very sensitive and</w:t>
+      </w:r>
+    </w:p>
+    <w:p>
+      <w:r>
+        <w:t xml:space="preserve">    valuable data.</w:t>
+      </w:r>
+    </w:p>
+    <w:p/>
+    <w:p>
+      <w:r>
+        <w:t>6.  An efficient way of scanning files for differences, used by the maintenance</w:t>
+      </w:r>
+    </w:p>
+    <w:p>
+      <w:r>
+        <w:t xml:space="preserve">    (version control) module.</w:t>
+      </w:r>
+    </w:p>
+    <w:p/>
+    <w:p>
+      <w:r>
+        <w:t>7.  Creating a simple application deployment and setup process.</w:t>
+      </w:r>
+    </w:p>
+    <w:p/>
+    <w:p>
+      <w:r>
+        <w:t>**</w:t>
+      </w:r>
+      <w:proofErr w:type="gramStart"/>
+      <w:r>
+        <w:t>Solutions:*</w:t>
+      </w:r>
+      <w:proofErr w:type="gramEnd"/>
+      <w:r>
+        <w:t>*</w:t>
+      </w:r>
+    </w:p>
+    <w:p/>
+    <w:p>
+      <w:r>
+        <w:t>1.  We have achieved this by using commands and string parsing processes which</w:t>
+      </w:r>
+    </w:p>
+    <w:p>
+      <w:r>
+        <w:t xml:space="preserve">    work correctly for each OS. In addition, we check which operating system the</w:t>
+      </w:r>
+    </w:p>
+    <w:p>
+      <w:r>
+        <w:t xml:space="preserve">    software is running on. Commands and output layouts were always different,</w:t>
+      </w:r>
+    </w:p>
+    <w:p>
+      <w:r>
+        <w:t xml:space="preserve">    making it quite a challenge.</w:t>
+      </w:r>
+    </w:p>
+    <w:p/>
+    <w:p>
+      <w:r>
+        <w:t>2.  This problem required multiple minor problems to be solved.</w:t>
+      </w:r>
+    </w:p>
+    <w:p/>
+    <w:p>
+      <w:r>
+        <w:t xml:space="preserve">    1.  We have used a plotting library for Python which interacts well with</w:t>
+      </w:r>
+    </w:p>
+    <w:p>
+      <w:r>
+        <w:t xml:space="preserve">        PyQt5 called *</w:t>
+      </w:r>
+      <w:proofErr w:type="gramStart"/>
+      <w:r>
+        <w:t>Matplotlib.*</w:t>
+      </w:r>
+      <w:proofErr w:type="gramEnd"/>
+      <w:r>
+        <w:t xml:space="preserve"> Allowing us to construct a node graph</w:t>
+      </w:r>
+    </w:p>
+    <w:p>
+      <w:r>
+        <w:t xml:space="preserve">        specified in the Functional Specification.</w:t>
+      </w:r>
+    </w:p>
+    <w:p/>
+    <w:p>
+      <w:r>
+        <w:t xml:space="preserve">    2.  Making a static graph interactive. As the graph is an image file,</w:t>
+      </w:r>
+    </w:p>
+    <w:p>
+      <w:r>
+        <w:t xml:space="preserve">        overlaid it with a mouse event listener with dynamically determined</w:t>
+      </w:r>
+    </w:p>
+    <w:p>
+      <w:r>
+        <w:t xml:space="preserve">        coordinates. This is connected to a window area, meaning the 0,0</w:t>
+      </w:r>
+    </w:p>
+    <w:p>
+      <w:r>
+        <w:lastRenderedPageBreak/>
+        <w:t xml:space="preserve">        coordinate is in the graph’s window. We save the coordinates of each</w:t>
+      </w:r>
+    </w:p>
+    <w:p>
+      <w:r>
+        <w:t xml:space="preserve">        node. Allowing for a click on each node to trigger an event.</w:t>
+      </w:r>
+    </w:p>
+    <w:p/>
+    <w:p>
+      <w:r>
+        <w:t xml:space="preserve">    3.  The calculations had to be done on a separate thread, therefore, an</w:t>
+      </w:r>
+    </w:p>
+    <w:p>
+      <w:r>
+        <w:t xml:space="preserve">        additional one was needed to compute graph data at the same time. This</w:t>
+      </w:r>
+    </w:p>
+    <w:p>
+      <w:r>
+        <w:t xml:space="preserve">        meant that we had to implement a producer-consumer architecture, whereby</w:t>
+      </w:r>
+    </w:p>
+    <w:p>
+      <w:r>
+        <w:t xml:space="preserve">        a global variable is set, </w:t>
+      </w:r>
+      <w:proofErr w:type="gramStart"/>
+      <w:r>
+        <w:t>in order to</w:t>
+      </w:r>
+      <w:proofErr w:type="gramEnd"/>
+      <w:r>
+        <w:t xml:space="preserve"> notify the sleeping thread that</w:t>
+      </w:r>
+    </w:p>
+    <w:p>
+      <w:r>
+        <w:t xml:space="preserve">        data is available.</w:t>
+      </w:r>
+    </w:p>
+    <w:p/>
+    <w:p>
+      <w:r>
+        <w:t>3.  Gathering hardware information came in two steps, basic and more advanced</w:t>
+      </w:r>
+    </w:p>
+    <w:p>
+      <w:r>
+        <w:t xml:space="preserve">    which was applicable only to Juniper devices.</w:t>
+      </w:r>
+    </w:p>
+    <w:p/>
+    <w:p>
+      <w:r>
+        <w:t xml:space="preserve">    1.  The basic information is produced by using the ARP table </w:t>
+      </w:r>
+      <w:proofErr w:type="gramStart"/>
+      <w:r>
+        <w:t>in order to</w:t>
+      </w:r>
+      <w:proofErr w:type="gramEnd"/>
+    </w:p>
+    <w:p>
+      <w:r>
+        <w:t xml:space="preserve">        gather device MAC address live on the network.  </w:t>
+      </w:r>
+    </w:p>
+    <w:p>
+      <w:r>
+        <w:t xml:space="preserve">        We use this information to extrapolate the device vendor.  </w:t>
+      </w:r>
+    </w:p>
+    <w:p>
+      <w:r>
+        <w:t xml:space="preserve">        When online we do it by interfacing with an API which is connected to</w:t>
+      </w:r>
+    </w:p>
+    <w:p>
+      <w:r>
+        <w:t xml:space="preserve">        the IEEE database.  </w:t>
+      </w:r>
+    </w:p>
+    <w:p>
+      <w:r>
+        <w:t xml:space="preserve">        If the user does not have access to the internet, we consult a static</w:t>
+      </w:r>
+    </w:p>
+    <w:p>
+      <w:r>
+        <w:t xml:space="preserve">        page of 26,000+ entries for a device vendor.</w:t>
+      </w:r>
+    </w:p>
+    <w:p/>
+    <w:p>
+      <w:r>
+        <w:t xml:space="preserve">    2.  The advanced information required Juniper OS detailed knowledge, as well</w:t>
+      </w:r>
+    </w:p>
+    <w:p>
+      <w:r>
+        <w:t xml:space="preserve">        as how to parse the for the Information gathered from a device.  </w:t>
+      </w:r>
+    </w:p>
+    <w:p>
+      <w:r>
+        <w:t xml:space="preserve">        We had to use XML parsing to achieve this.</w:t>
+      </w:r>
+    </w:p>
+    <w:p/>
+    <w:p>
+      <w:r>
+        <w:t>4.  GUI updates must be done on the main thread, however any heavy</w:t>
+      </w:r>
+    </w:p>
+    <w:p>
+      <w:r>
+        <w:t xml:space="preserve">    calculation/connection related activity needs its own thread to improve</w:t>
+      </w:r>
+    </w:p>
+    <w:p>
+      <w:r>
+        <w:t xml:space="preserve">    efficiency, as well as to avoid application crashes.  </w:t>
+      </w:r>
+    </w:p>
+    <w:p>
+      <w:r>
+        <w:t xml:space="preserve">    This also meant that data processed during the time of execution had to be</w:t>
+      </w:r>
+    </w:p>
+    <w:p>
+      <w:r>
+        <w:t xml:space="preserve">    handed back to the main thread.  </w:t>
+      </w:r>
+    </w:p>
+    <w:p>
+      <w:r>
+        <w:t xml:space="preserve">    This came in two forms, firstly the parent class was passed and then the</w:t>
+      </w:r>
+    </w:p>
+    <w:p>
+      <w:r>
+        <w:t xml:space="preserve">    updated local or global variable.  </w:t>
+      </w:r>
+    </w:p>
+    <w:p>
+      <w:r>
+        <w:lastRenderedPageBreak/>
+        <w:t xml:space="preserve">    This approach required the main thread to be aware of the one carrying out</w:t>
+      </w:r>
+    </w:p>
+    <w:p>
+      <w:r>
+        <w:t xml:space="preserve">    the calculation.  </w:t>
+      </w:r>
+    </w:p>
+    <w:p>
+      <w:r>
+        <w:t xml:space="preserve">    Mutual exclusion is not an issue, as there was never more than one thread</w:t>
+      </w:r>
+    </w:p>
+    <w:p>
+      <w:r>
+        <w:t xml:space="preserve">    working on a variable.</w:t>
+      </w:r>
+    </w:p>
+    <w:p/>
+    <w:p>
+      <w:r>
+        <w:t>5.  To achieve desired functionality, logging into various devices is required.</w:t>
+      </w:r>
+    </w:p>
+    <w:p>
+      <w:r>
+        <w:t xml:space="preserve">    This means that usernames and passwords are being handled by the</w:t>
+      </w:r>
+    </w:p>
+    <w:p>
+      <w:r>
+        <w:t xml:space="preserve">    application.  </w:t>
+      </w:r>
+    </w:p>
+    <w:p>
+      <w:r>
+        <w:t xml:space="preserve">    We have minimised our attack surface by prompting the user for a password</w:t>
+      </w:r>
+    </w:p>
+    <w:p>
+      <w:r>
+        <w:t xml:space="preserve">    only at runtime, therefore not storing it anywhere.  </w:t>
+      </w:r>
+    </w:p>
+    <w:p>
+      <w:r>
+        <w:t xml:space="preserve">    In addition, we have followed best security practises, by requiring password</w:t>
+      </w:r>
+    </w:p>
+    <w:p>
+      <w:r>
+        <w:t xml:space="preserve">    protected accounts to be set up.  </w:t>
+      </w:r>
+    </w:p>
+    <w:p>
+      <w:r>
+        <w:t xml:space="preserve">    The latest network protocols for communication, such as SSH were used.</w:t>
+      </w:r>
+    </w:p>
+    <w:p/>
+    <w:p>
+      <w:r>
+        <w:t>6.  The maintenance module is used to compare a local configuration file with</w:t>
+      </w:r>
+    </w:p>
+    <w:p>
+      <w:r>
+        <w:t xml:space="preserve">    ones located on the FTP server.  </w:t>
+      </w:r>
+    </w:p>
+    <w:p>
+      <w:r>
+        <w:t xml:space="preserve">    This required another multithreaded component to be developed. Once both</w:t>
+      </w:r>
+    </w:p>
+    <w:p>
+      <w:r>
+        <w:t xml:space="preserve">    files are available, a compare function will check their contents line by</w:t>
+      </w:r>
+    </w:p>
+    <w:p>
+      <w:r>
+        <w:t xml:space="preserve">    line and add what was deleted and added to two separate arrays.  </w:t>
+      </w:r>
+    </w:p>
+    <w:p>
+      <w:r>
+        <w:t xml:space="preserve">    IO operations are only done on one file during the comparing process, as the</w:t>
+      </w:r>
+    </w:p>
+    <w:p>
+      <w:r>
+        <w:t xml:space="preserve">    second file has already been pulled down and saved in memory.</w:t>
+      </w:r>
+    </w:p>
+    <w:p/>
+    <w:p>
+      <w:r>
+        <w:t>7.  We have developed an installation process that requires the user to run two</w:t>
+      </w:r>
+    </w:p>
+    <w:p>
+      <w:r>
+        <w:t xml:space="preserve">    install files (Windows) and a single file (Linux).  </w:t>
+      </w:r>
+    </w:p>
+    <w:p>
+      <w:r>
+        <w:t xml:space="preserve">    This was the only solution we came across, as many of the dependencies we</w:t>
+      </w:r>
+    </w:p>
+    <w:p>
+      <w:r>
+        <w:t xml:space="preserve">    have used do not work correctly when ran as an executable file.</w:t>
+      </w:r>
+    </w:p>
+    <w:p/>
+    <w:p/>
+    <w:p/>
+    <w:p>
+      <w:r>
+        <w:t>5.Installation Guide</w:t>
       </w:r>
     </w:p>
     <w:p>
@@ -4262,630 +4888,6 @@
     <w:p/>
     <w:p>
       <w:r>
-        <w:t>The three modules outlined previously in the document have no direct communication channels, all communication is carried out via the main GUI thread *launcher.py*.</w:t>
-      </w:r>
-    </w:p>
-    <w:p/>
-    <w:p>
-      <w:r>
-        <w:t xml:space="preserve">**Data Flow </w:t>
-      </w:r>
-      <w:proofErr w:type="gramStart"/>
-      <w:r>
-        <w:t>Diagrams:*</w:t>
-      </w:r>
-      <w:proofErr w:type="gramEnd"/>
-      <w:r>
-        <w:t>*</w:t>
-      </w:r>
-    </w:p>
-    <w:p/>
-    <w:p>
-      <w:r>
-        <w:t>----------------------</w:t>
-      </w:r>
-    </w:p>
-    <w:p/>
-    <w:p>
-      <w:r>
-        <w:t>*Deployment*</w:t>
-      </w:r>
-    </w:p>
-    <w:p>
-      <w:proofErr w:type="gramStart"/>
-      <w:r>
-        <w:t>![</w:t>
-      </w:r>
-      <w:proofErr w:type="gramEnd"/>
-      <w:r>
-        <w:t>deployment](http://i.imgur.com/zjOqKhi.png)</w:t>
-      </w:r>
-    </w:p>
-    <w:p/>
-    <w:p>
-      <w:r>
-        <w:t>----------------------</w:t>
-      </w:r>
-    </w:p>
-    <w:p/>
-    <w:p>
-      <w:r>
-        <w:t>*Maintenance*</w:t>
-      </w:r>
-    </w:p>
-    <w:p>
-      <w:proofErr w:type="gramStart"/>
-      <w:r>
-        <w:t>![</w:t>
-      </w:r>
-      <w:proofErr w:type="gramEnd"/>
-      <w:r>
-        <w:t>maintenance](http://i.imgur.com/UiOOSOJ.png)</w:t>
-      </w:r>
-    </w:p>
-    <w:p/>
-    <w:p>
-      <w:r>
-        <w:t>----------------------</w:t>
-      </w:r>
-    </w:p>
-    <w:p/>
-    <w:p>
-      <w:r>
-        <w:lastRenderedPageBreak/>
-        <w:t>*Troubleshooting*</w:t>
-      </w:r>
-    </w:p>
-    <w:p>
-      <w:proofErr w:type="gramStart"/>
-      <w:r>
-        <w:t>![</w:t>
-      </w:r>
-      <w:proofErr w:type="gramEnd"/>
-      <w:r>
-        <w:t>troubleshooting](http://i.imgur.com/iT2VirJ.png)</w:t>
-      </w:r>
-    </w:p>
-    <w:p/>
-    <w:p>
-      <w:r>
-        <w:t>----------------------</w:t>
-      </w:r>
-    </w:p>
-    <w:p/>
-    <w:p>
-      <w:r>
-        <w:t>**</w:t>
-      </w:r>
-      <w:proofErr w:type="gramStart"/>
-      <w:r>
-        <w:t>Constraints:*</w:t>
-      </w:r>
-      <w:proofErr w:type="gramEnd"/>
-      <w:r>
-        <w:t>*</w:t>
-      </w:r>
-    </w:p>
-    <w:p/>
-    <w:p>
-      <w:r>
-        <w:t xml:space="preserve">+ JUNOS - while interacting with a device to be configured from the deployment module, all commands sent and </w:t>
-      </w:r>
-      <w:proofErr w:type="spellStart"/>
-      <w:r>
-        <w:t>recieved</w:t>
-      </w:r>
-      <w:proofErr w:type="spellEnd"/>
-      <w:r>
-        <w:t xml:space="preserve"> are compatible with JUNOS (Juniper Networks Operating System).</w:t>
-      </w:r>
-    </w:p>
-    <w:p>
-      <w:r>
-        <w:t xml:space="preserve">+ Network Infrastructure -  as stated previously in the document, a combination of specialised network hardware/software is required </w:t>
-      </w:r>
-      <w:proofErr w:type="gramStart"/>
-      <w:r>
-        <w:t>in order to</w:t>
-      </w:r>
-      <w:proofErr w:type="gramEnd"/>
-      <w:r>
-        <w:t xml:space="preserve"> utilise the application to its full potential.</w:t>
-      </w:r>
-    </w:p>
-    <w:p>
-      <w:r>
-        <w:t xml:space="preserve">+ Security - keeping the application dependency for an internet connection down to a minimum, as one of the main reasons for not using the GitHub platform for version control is the feedback gathered by the companies in the industry with security concerns. </w:t>
-      </w:r>
-    </w:p>
-    <w:p/>
-    <w:p>
-      <w:r>
-        <w:t xml:space="preserve">All decisions during the design phase have been to </w:t>
-      </w:r>
-      <w:proofErr w:type="spellStart"/>
-      <w:r>
-        <w:t>accomodate</w:t>
-      </w:r>
-      <w:proofErr w:type="spellEnd"/>
-      <w:r>
-        <w:t xml:space="preserve"> the constraints stated above.</w:t>
-      </w:r>
-    </w:p>
-    <w:p/>
-    <w:p>
-      <w:r>
-        <w:t>4.Problems and Resolution</w:t>
-      </w:r>
-    </w:p>
-    <w:p>
-      <w:r>
-        <w:t>========</w:t>
-      </w:r>
-    </w:p>
-    <w:p/>
-    <w:p>
-      <w:r>
-        <w:t>This section should include a description of any major problems encountered</w:t>
-      </w:r>
-    </w:p>
-    <w:p>
-      <w:r>
-        <w:t>during the design and implementation of the system and the actions that were</w:t>
-      </w:r>
-    </w:p>
-    <w:p>
-      <w:r>
-        <w:t>taken to resolve them.</w:t>
-      </w:r>
-    </w:p>
-    <w:p/>
-    <w:p>
-      <w:r>
-        <w:t>**</w:t>
-      </w:r>
-      <w:proofErr w:type="gramStart"/>
-      <w:r>
-        <w:t>Problems:*</w:t>
-      </w:r>
-      <w:proofErr w:type="gramEnd"/>
-      <w:r>
-        <w:t>*</w:t>
-      </w:r>
-    </w:p>
-    <w:p/>
-    <w:p>
-      <w:r>
-        <w:t>1.  Ensuring the application has as much cross platform client support as</w:t>
-      </w:r>
-    </w:p>
-    <w:p>
-      <w:r>
-        <w:t xml:space="preserve">    possible (Windows, Linux, MacOS).</w:t>
-      </w:r>
-    </w:p>
-    <w:p/>
-    <w:p>
-      <w:r>
-        <w:t>2.  Taking a list of devices located on a local area network scanned and</w:t>
-      </w:r>
-    </w:p>
-    <w:p>
-      <w:r>
-        <w:t xml:space="preserve">    construct an interactive visual representation from it.</w:t>
-      </w:r>
-    </w:p>
-    <w:p/>
-    <w:p>
-      <w:r>
-        <w:lastRenderedPageBreak/>
-        <w:t>3.  Gathering device hardware information (basic/advanced).</w:t>
-      </w:r>
-    </w:p>
-    <w:p/>
-    <w:p>
-      <w:r>
-        <w:t>4.  PyQt5 user interface was a challenge due to the multithreaded nature of the</w:t>
-      </w:r>
-    </w:p>
-    <w:p>
-      <w:r>
-        <w:t xml:space="preserve">    application.</w:t>
-      </w:r>
-    </w:p>
-    <w:p/>
-    <w:p>
-      <w:r>
-        <w:t>5.  The security profile of the application, as it handles very sensitive and</w:t>
-      </w:r>
-    </w:p>
-    <w:p>
-      <w:r>
-        <w:t xml:space="preserve">    valuable data.</w:t>
-      </w:r>
-    </w:p>
-    <w:p/>
-    <w:p>
-      <w:r>
-        <w:t>6.  An efficient way of scanning files for differences, used by the maintenance</w:t>
-      </w:r>
-    </w:p>
-    <w:p>
-      <w:r>
-        <w:t xml:space="preserve">    (version control) module.</w:t>
-      </w:r>
-    </w:p>
-    <w:p/>
-    <w:p>
-      <w:r>
-        <w:t>7.  Creating a simple application deployment and setup process.</w:t>
-      </w:r>
-    </w:p>
-    <w:p/>
-    <w:p>
-      <w:r>
-        <w:t>**</w:t>
-      </w:r>
-      <w:proofErr w:type="gramStart"/>
-      <w:r>
-        <w:t>Solutions:*</w:t>
-      </w:r>
-      <w:proofErr w:type="gramEnd"/>
-      <w:r>
-        <w:t>*</w:t>
-      </w:r>
-    </w:p>
-    <w:p/>
-    <w:p>
-      <w:r>
-        <w:t>1.  We have achieved this by using commands and string parsing processes which</w:t>
-      </w:r>
-    </w:p>
-    <w:p>
-      <w:r>
-        <w:t xml:space="preserve">    work correctly for each OS. In addition, we check which operating system the</w:t>
-      </w:r>
-    </w:p>
-    <w:p>
-      <w:r>
-        <w:t xml:space="preserve">    software is running on. Commands and output layouts were always different,</w:t>
-      </w:r>
-    </w:p>
-    <w:p>
-      <w:r>
-        <w:t xml:space="preserve">    making it quite a challenge.</w:t>
-      </w:r>
-    </w:p>
-    <w:p/>
-    <w:p>
-      <w:r>
-        <w:t>2.  This problem required multiple minor problems to be solved.</w:t>
-      </w:r>
-    </w:p>
-    <w:p/>
-    <w:p>
-      <w:r>
-        <w:t xml:space="preserve">    1.  We have used a plotting library for Python which interacts well with</w:t>
-      </w:r>
-    </w:p>
-    <w:p>
-      <w:r>
-        <w:t xml:space="preserve">        PyQt5 called *</w:t>
-      </w:r>
-      <w:proofErr w:type="gramStart"/>
-      <w:r>
-        <w:t>Matplotlib.*</w:t>
-      </w:r>
-      <w:proofErr w:type="gramEnd"/>
-      <w:r>
-        <w:t xml:space="preserve"> Allowing us to construct a node graph</w:t>
-      </w:r>
-    </w:p>
-    <w:p>
-      <w:r>
-        <w:t xml:space="preserve">        specified in the Functional Specification.</w:t>
-      </w:r>
-    </w:p>
-    <w:p/>
-    <w:p>
-      <w:r>
-        <w:t xml:space="preserve">    2.  Making a static graph interactive. As the graph is an image file,</w:t>
-      </w:r>
-    </w:p>
-    <w:p>
-      <w:r>
-        <w:t xml:space="preserve">        overlaid it with a mouse event listener with dynamically determined</w:t>
-      </w:r>
-    </w:p>
-    <w:p>
-      <w:r>
-        <w:t xml:space="preserve">        coordinates. This is connected to a window area, meaning the 0,0</w:t>
-      </w:r>
-    </w:p>
-    <w:p>
-      <w:r>
-        <w:t xml:space="preserve">        coordinate is in the graph’s window. We save the coordinates of each</w:t>
-      </w:r>
-    </w:p>
-    <w:p>
-      <w:r>
-        <w:t xml:space="preserve">        node. Allowing for a click on each node to trigger an event.</w:t>
-      </w:r>
-    </w:p>
-    <w:p/>
-    <w:p>
-      <w:r>
-        <w:t xml:space="preserve">    3.  The calculations had to be done on a separate thread, therefore, an</w:t>
-      </w:r>
-    </w:p>
-    <w:p>
-      <w:r>
-        <w:t xml:space="preserve">        additional one was needed to compute graph data at the same time. This</w:t>
-      </w:r>
-    </w:p>
-    <w:p>
-      <w:r>
-        <w:t xml:space="preserve">        meant that we had to implement a producer-consumer architecture, whereby</w:t>
-      </w:r>
-    </w:p>
-    <w:p>
-      <w:r>
-        <w:t xml:space="preserve">        a global variable is set, </w:t>
-      </w:r>
-      <w:proofErr w:type="gramStart"/>
-      <w:r>
-        <w:t>in order to</w:t>
-      </w:r>
-      <w:proofErr w:type="gramEnd"/>
-      <w:r>
-        <w:t xml:space="preserve"> notify the sleeping thread that</w:t>
-      </w:r>
-    </w:p>
-    <w:p>
-      <w:r>
-        <w:t xml:space="preserve">        data is available.</w:t>
-      </w:r>
-    </w:p>
-    <w:p/>
-    <w:p>
-      <w:r>
-        <w:t>3.  Gathering hardware information came in two steps, basic and more advanced</w:t>
-      </w:r>
-    </w:p>
-    <w:p>
-      <w:r>
-        <w:t xml:space="preserve">    which was applicable only to Juniper devices.</w:t>
-      </w:r>
-    </w:p>
-    <w:p/>
-    <w:p>
-      <w:r>
-        <w:t xml:space="preserve">    1.  The basic information is produced by using the ARP table </w:t>
-      </w:r>
-      <w:proofErr w:type="gramStart"/>
-      <w:r>
-        <w:t>in order to</w:t>
-      </w:r>
-      <w:proofErr w:type="gramEnd"/>
-    </w:p>
-    <w:p>
-      <w:r>
-        <w:t xml:space="preserve">        gather device MAC address live on the network.  </w:t>
-      </w:r>
-    </w:p>
-    <w:p>
-      <w:r>
-        <w:t xml:space="preserve">        We use this information to extrapolate the device vendor.  </w:t>
-      </w:r>
-    </w:p>
-    <w:p>
-      <w:r>
-        <w:t xml:space="preserve">        When online we do it by interfacing with an API which is connected to</w:t>
-      </w:r>
-    </w:p>
-    <w:p>
-      <w:r>
-        <w:t xml:space="preserve">        the IEEE database.  </w:t>
-      </w:r>
-    </w:p>
-    <w:p>
-      <w:r>
-        <w:t xml:space="preserve">        If the user does not have access to the internet, we consult a static</w:t>
-      </w:r>
-    </w:p>
-    <w:p>
-      <w:r>
-        <w:t xml:space="preserve">        page of 26,000+ entries for a device vendor.</w:t>
-      </w:r>
-    </w:p>
-    <w:p/>
-    <w:p>
-      <w:r>
-        <w:t xml:space="preserve">    2.  The advanced information required Juniper OS detailed knowledge, as well</w:t>
-      </w:r>
-    </w:p>
-    <w:p>
-      <w:r>
-        <w:t xml:space="preserve">        as how to parse the for the Information gathered from a device.  </w:t>
-      </w:r>
-    </w:p>
-    <w:p>
-      <w:r>
-        <w:t xml:space="preserve">        We had to use XML parsing to achieve this.</w:t>
-      </w:r>
-    </w:p>
-    <w:p/>
-    <w:p>
-      <w:r>
-        <w:t>4.  GUI updates must be done on the main thread, however any heavy</w:t>
-      </w:r>
-    </w:p>
-    <w:p>
-      <w:r>
-        <w:t xml:space="preserve">    calculation/connection related activity needs its own thread to improve</w:t>
-      </w:r>
-    </w:p>
-    <w:p>
-      <w:r>
-        <w:t xml:space="preserve">    efficiency, as well as to avoid application crashes.  </w:t>
-      </w:r>
-    </w:p>
-    <w:p>
-      <w:r>
-        <w:t xml:space="preserve">    This also meant that data processed during the time of execution had to be</w:t>
-      </w:r>
-    </w:p>
-    <w:p>
-      <w:r>
-        <w:t xml:space="preserve">    handed back to the main thread.  </w:t>
-      </w:r>
-    </w:p>
-    <w:p>
-      <w:r>
-        <w:t xml:space="preserve">    This came in two forms, firstly the parent class was passed and then the</w:t>
-      </w:r>
-    </w:p>
-    <w:p>
-      <w:r>
-        <w:t xml:space="preserve">    updated local or global variable.  </w:t>
-      </w:r>
-    </w:p>
-    <w:p>
-      <w:r>
-        <w:t xml:space="preserve">    This approach required the main thread to be aware of the one carrying out</w:t>
-      </w:r>
-    </w:p>
-    <w:p>
-      <w:r>
-        <w:t xml:space="preserve">    the calculation.  </w:t>
-      </w:r>
-    </w:p>
-    <w:p>
-      <w:r>
-        <w:lastRenderedPageBreak/>
-        <w:t xml:space="preserve">    Mutual exclusion is not an issue, as there was never more than one thread</w:t>
-      </w:r>
-    </w:p>
-    <w:p>
-      <w:r>
-        <w:t xml:space="preserve">    working on a variable.</w:t>
-      </w:r>
-    </w:p>
-    <w:p/>
-    <w:p>
-      <w:r>
-        <w:t>5.  To achieve desired functionality, logging into various devices is required.</w:t>
-      </w:r>
-    </w:p>
-    <w:p>
-      <w:r>
-        <w:t xml:space="preserve">    This means that usernames and passwords are being handled by the</w:t>
-      </w:r>
-    </w:p>
-    <w:p>
-      <w:r>
-        <w:t xml:space="preserve">    application.  </w:t>
-      </w:r>
-    </w:p>
-    <w:p>
-      <w:r>
-        <w:t xml:space="preserve">    We have minimised our attack surface by prompting the user for a password</w:t>
-      </w:r>
-    </w:p>
-    <w:p>
-      <w:r>
-        <w:t xml:space="preserve">    only at runtime, therefore not storing it anywhere.  </w:t>
-      </w:r>
-    </w:p>
-    <w:p>
-      <w:r>
-        <w:t xml:space="preserve">    In addition, we have followed best security practises, by requiring password</w:t>
-      </w:r>
-    </w:p>
-    <w:p>
-      <w:r>
-        <w:t xml:space="preserve">    protected accounts to be set up.  </w:t>
-      </w:r>
-    </w:p>
-    <w:p>
-      <w:r>
-        <w:t xml:space="preserve">    The latest network protocols for communication, such as SSH were used.</w:t>
-      </w:r>
-    </w:p>
-    <w:p/>
-    <w:p>
-      <w:r>
-        <w:t>6.  The maintenance module is used to compare a local configuration file with</w:t>
-      </w:r>
-    </w:p>
-    <w:p>
-      <w:r>
-        <w:t xml:space="preserve">    ones located on the FTP server.  </w:t>
-      </w:r>
-    </w:p>
-    <w:p>
-      <w:r>
-        <w:t xml:space="preserve">    This required another multithreaded component to be developed. Once both</w:t>
-      </w:r>
-    </w:p>
-    <w:p>
-      <w:r>
-        <w:t xml:space="preserve">    files are available, a compare function will check their contents line by</w:t>
-      </w:r>
-    </w:p>
-    <w:p>
-      <w:r>
-        <w:t xml:space="preserve">    line and add what was deleted and added to two separate arrays.  </w:t>
-      </w:r>
-    </w:p>
-    <w:p>
-      <w:r>
-        <w:t xml:space="preserve">    IO operations are only done on one file during the comparing process, as the</w:t>
-      </w:r>
-    </w:p>
-    <w:p>
-      <w:r>
-        <w:t xml:space="preserve">    second file has already been pulled down and saved in memory.</w:t>
-      </w:r>
-    </w:p>
-    <w:p/>
-    <w:p>
-      <w:r>
-        <w:t>7.  We have developed an installation process that requires the user to run two</w:t>
-      </w:r>
-    </w:p>
-    <w:p>
-      <w:r>
-        <w:t xml:space="preserve">    install files (Windows) and a single file (Linux).  </w:t>
-      </w:r>
-    </w:p>
-    <w:p>
-      <w:r>
-        <w:t xml:space="preserve">    This was the only solution we came across, as many of the dependencies we</w:t>
-      </w:r>
-    </w:p>
-    <w:p>
-      <w:r>
-        <w:t xml:space="preserve">    have used do not work correctly when ran as an executable file.</w:t>
-      </w:r>
-    </w:p>
-    <w:p/>
-    <w:p/>
-    <w:p/>
-    <w:p>
-      <w:r>
-        <w:t>5.Installation Guide</w:t>
-      </w:r>
-    </w:p>
-    <w:p>
-      <w:r>
-        <w:t>========</w:t>
-      </w:r>
-    </w:p>
-    <w:p/>
-    <w:p>
-      <w:r>
-        <w:lastRenderedPageBreak/>
         <w:t xml:space="preserve">-   Please refer to the [user </w:t>
       </w:r>
       <w:proofErr w:type="gramStart"/>
@@ -7977,7 +7979,7 @@
 </file>
 
 <file path=customXml/itemProps2.xml><?xml version="1.0" encoding="utf-8"?>
-<ds:datastoreItem xmlns:ds="http://schemas.openxmlformats.org/officeDocument/2006/customXml" ds:itemID="{E2171CD4-8ECE-475A-B71B-6BC7C2CC420C}">
+<ds:datastoreItem xmlns:ds="http://schemas.openxmlformats.org/officeDocument/2006/customXml" ds:itemID="{F4817D48-A658-4F8F-9245-5C35A54C7834}">
   <ds:schemaRefs>
     <ds:schemaRef ds:uri="http://schemas.openxmlformats.org/officeDocument/2006/bibliography"/>
   </ds:schemaRefs>

</xml_diff>